<commit_message>
first task is done. If-else
</commit_message>
<xml_diff>
--- a/Шаблон для ответов на тестовое задание вакансии.docx
+++ b/Шаблон для ответов на тестовое задание вакансии.docx
@@ -1136,47 +1136,6 @@
             </w:tcMar>
             <w:vAlign w:val="top"/>
           </w:tcPr>
-          <w:p>
-            <w:pPr>
-              <w:spacing w:before="0" w:after="0" w:line="240"/>
-              <w:ind w:right="0" w:left="0" w:firstLine="0"/>
-              <w:jc w:val="left"/>
-              <w:rPr>
-                <w:rFonts w:ascii="Arial" w:hAnsi="Arial" w:cs="Arial" w:eastAsia="Arial"/>
-                <w:color w:val="auto"/>
-                <w:spacing w:val="0"/>
-                <w:position w:val="0"/>
-                <w:sz w:val="22"/>
-                <w:shd w:fill="auto" w:val="clear"/>
-              </w:rPr>
-            </w:pPr>
-            <w:r>
-              <w:rPr>
-                <w:rFonts w:ascii="Arial" w:hAnsi="Arial" w:cs="Arial" w:eastAsia="Arial"/>
-                <w:color w:val="auto"/>
-                <w:spacing w:val="0"/>
-                <w:position w:val="0"/>
-                <w:sz w:val="22"/>
-                <w:shd w:fill="auto" w:val="clear"/>
-              </w:rPr>
-              <w:t xml:space="preserve">Честно, задача не имеет смысла. (На подобие летели два страуса!)</w:t>
-            </w:r>
-          </w:p>
-          <w:p>
-            <w:pPr>
-              <w:spacing w:before="0" w:after="0" w:line="240"/>
-              <w:ind w:right="0" w:left="0" w:firstLine="0"/>
-              <w:jc w:val="left"/>
-              <w:rPr>
-                <w:rFonts w:ascii="Arial" w:hAnsi="Arial" w:cs="Arial" w:eastAsia="Arial"/>
-                <w:color w:val="auto"/>
-                <w:spacing w:val="0"/>
-                <w:position w:val="0"/>
-                <w:sz w:val="22"/>
-                <w:shd w:fill="auto" w:val="clear"/>
-              </w:rPr>
-            </w:pPr>
-          </w:p>
           <w:p>
             <w:pPr>
               <w:spacing w:before="0" w:after="0" w:line="240"/>
@@ -2249,7 +2208,6 @@
                 <w:spacing w:val="0"/>
                 <w:position w:val="0"/>
                 <w:sz w:val="22"/>
-                <w:shd w:fill="auto" w:val="clear"/>
               </w:rPr>
             </w:pPr>
             <w:r>
@@ -2427,7 +2385,6 @@
                 <w:spacing w:val="0"/>
                 <w:position w:val="0"/>
                 <w:sz w:val="22"/>
-                <w:shd w:fill="auto" w:val="clear"/>
               </w:rPr>
             </w:pPr>
             <w:r>
@@ -2605,7 +2562,6 @@
                 <w:spacing w:val="0"/>
                 <w:position w:val="0"/>
                 <w:sz w:val="22"/>
-                <w:shd w:fill="auto" w:val="clear"/>
               </w:rPr>
             </w:pPr>
             <w:r>
@@ -2783,7 +2739,6 @@
                 <w:spacing w:val="0"/>
                 <w:position w:val="0"/>
                 <w:sz w:val="22"/>
-                <w:shd w:fill="auto" w:val="clear"/>
               </w:rPr>
             </w:pPr>
             <w:r>

</xml_diff>